<commit_message>
atualizando documento com diagrama de caso de uso
</commit_message>
<xml_diff>
--- a/SDTX/BlueCommerce Tech.docx
+++ b/SDTX/BlueCommerce Tech.docx
@@ -4024,15 +4024,7 @@
         <w:pStyle w:val="Ttulo1"/>
       </w:pPr>
       <w:r>
-        <w:t xml:space="preserve">Link do </w:t>
-      </w:r>
-      <w:proofErr w:type="spellStart"/>
-      <w:r>
-        <w:t>Trello</w:t>
-      </w:r>
-      <w:proofErr w:type="spellEnd"/>
-      <w:r>
-        <w:t>:</w:t>
+        <w:t>Link do Trello:</w:t>
       </w:r>
     </w:p>
     <w:p>
@@ -4121,7 +4113,7 @@
           <w:noProof/>
         </w:rPr>
         <w:drawing>
-          <wp:inline distT="0" distB="0" distL="0" distR="0" wp14:anchorId="77E40D73" wp14:editId="11D5FB15">
+          <wp:inline distT="0" distB="0" distL="0" distR="0" wp14:anchorId="77E40D73" wp14:editId="5FCD4958">
             <wp:extent cx="3271573" cy="8150087"/>
             <wp:effectExtent l="0" t="0" r="5080" b="3810"/>
             <wp:docPr id="1438318966" name="Imagem 1" descr="Diagrama&#10;&#10;Descrição gerada automaticamente"/>
@@ -4402,17 +4394,13 @@
       </w:pPr>
       <w:r>
         <w:rPr>
-          <w:rFonts w:ascii="Arial" w:hAnsi="Arial" w:cs="Arial"/>
           <w:noProof/>
-          <w:sz w:val="24"/>
-          <w:szCs w:val="24"/>
-          <w:lang w:eastAsia="pt-BR"/>
         </w:rPr>
         <w:drawing>
-          <wp:inline distT="0" distB="0" distL="0" distR="0" wp14:anchorId="41B51F88" wp14:editId="70F5694F">
-            <wp:extent cx="6645910" cy="5201927"/>
-            <wp:effectExtent l="0" t="0" r="2540" b="0"/>
-            <wp:docPr id="7" name="Picture 7" descr="C:\Users\caver\OneDrive\Área de Trabalho\College Projects\GLOBAL SOLUTION 2024\GS-2024-1SEM\SDTX\imagens\DIAGRAMA DE CASOS DE USO.png"/>
+          <wp:inline distT="0" distB="0" distL="0" distR="0" wp14:anchorId="1D0216E0" wp14:editId="030E89E8">
+            <wp:extent cx="6645910" cy="5523865"/>
+            <wp:effectExtent l="0" t="0" r="2540" b="635"/>
+            <wp:docPr id="390178313" name="Imagem 1" descr="Diagrama&#10;&#10;Descrição gerada automaticamente"/>
             <wp:cNvGraphicFramePr>
               <a:graphicFrameLocks xmlns:a="http://schemas.openxmlformats.org/drawingml/2006/main" noChangeAspect="1"/>
             </wp:cNvGraphicFramePr>
@@ -4420,13 +4408,13 @@
               <a:graphicData uri="http://schemas.openxmlformats.org/drawingml/2006/picture">
                 <pic:pic xmlns:pic="http://schemas.openxmlformats.org/drawingml/2006/picture">
                   <pic:nvPicPr>
-                    <pic:cNvPr id="0" name="Picture 4" descr="C:\Users\caver\OneDrive\Área de Trabalho\College Projects\GLOBAL SOLUTION 2024\GS-2024-1SEM\SDTX\imagens\DIAGRAMA DE CASOS DE USO.png"/>
+                    <pic:cNvPr id="390178313" name="Imagem 1" descr="Diagrama&#10;&#10;Descrição gerada automaticamente"/>
                     <pic:cNvPicPr>
                       <a:picLocks noChangeAspect="1" noChangeArrowheads="1"/>
                     </pic:cNvPicPr>
                   </pic:nvPicPr>
                   <pic:blipFill>
-                    <a:blip r:embed="rId12" cstate="print">
+                    <a:blip r:embed="rId12">
                       <a:extLst>
                         <a:ext uri="{28A0092B-C50C-407E-A947-70E740481C1C}">
                           <a14:useLocalDpi xmlns:a14="http://schemas.microsoft.com/office/drawing/2010/main" val="0"/>
@@ -4441,7 +4429,7 @@
                   <pic:spPr bwMode="auto">
                     <a:xfrm>
                       <a:off x="0" y="0"/>
-                      <a:ext cx="6645910" cy="5201927"/>
+                      <a:ext cx="6645910" cy="5523865"/>
                     </a:xfrm>
                     <a:prstGeom prst="rect">
                       <a:avLst/>

</xml_diff>